<commit_message>
Milestone completed and guide completed
</commit_message>
<xml_diff>
--- a/Milestone Three.docx
+++ b/Milestone Three.docx
@@ -3,6 +3,175 @@
 <w:document xmlns:wpc="http://schemas.microsoft.com/office/word/2010/wordprocessingCanvas" xmlns:mo="http://schemas.microsoft.com/office/mac/office/2008/main" xmlns:mc="http://schemas.openxmlformats.org/markup-compatibility/2006" xmlns:mv="urn:schemas-microsoft-com:mac:vml" xmlns:o="urn:schemas-microsoft-com:office:office" xmlns:r="http://schemas.openxmlformats.org/officeDocument/2006/relationships" xmlns:m="http://schemas.openxmlformats.org/officeDocument/2006/math" xmlns:v="urn:schemas-microsoft-com:vml" xmlns:wp14="http://schemas.microsoft.com/office/word/2010/wordprocessingDrawing" xmlns:wp="http://schemas.openxmlformats.org/drawingml/2006/wordprocessingDrawing" xmlns:w10="urn:schemas-microsoft-com:office:word" xmlns:w="http://schemas.openxmlformats.org/wordprocessingml/2006/main" xmlns:w14="http://schemas.microsoft.com/office/word/2010/wordml" xmlns:wpg="http://schemas.microsoft.com/office/word/2010/wordprocessingGroup" xmlns:wpi="http://schemas.microsoft.com/office/word/2010/wordprocessingInk" xmlns:wne="http://schemas.microsoft.com/office/word/2006/wordml" xmlns:wps="http://schemas.microsoft.com/office/word/2010/wordprocessingShape" mc:Ignorable="w14 wp14">
   <w:body>
     <w:p>
+      <w:bookmarkStart w:id="0" w:name="_GoBack"/>
+      <w:bookmarkEnd w:id="0"/>
+      <w:r>
+        <w:rPr>
+          <w:noProof/>
+        </w:rPr>
+        <mc:AlternateContent>
+          <mc:Choice Requires="wps">
+            <w:drawing>
+              <wp:anchor distT="152400" distB="152400" distL="152400" distR="152400" simplePos="0" relativeHeight="251715584" behindDoc="0" locked="0" layoutInCell="1" allowOverlap="1" wp14:anchorId="5883F924" wp14:editId="2D82C15D">
+                <wp:simplePos x="0" y="0"/>
+                <wp:positionH relativeFrom="page">
+                  <wp:posOffset>2400300</wp:posOffset>
+                </wp:positionH>
+                <wp:positionV relativeFrom="page">
+                  <wp:posOffset>1600200</wp:posOffset>
+                </wp:positionV>
+                <wp:extent cx="406400" cy="241300"/>
+                <wp:effectExtent l="0" t="0" r="0" b="12700"/>
+                <wp:wrapNone/>
+                <wp:docPr id="25" name="officeArt object"/>
+                <wp:cNvGraphicFramePr/>
+                <a:graphic xmlns:a="http://schemas.openxmlformats.org/drawingml/2006/main">
+                  <a:graphicData uri="http://schemas.microsoft.com/office/word/2010/wordprocessingShape">
+                    <wps:wsp>
+                      <wps:cNvSpPr/>
+                      <wps:spPr>
+                        <a:xfrm>
+                          <a:off x="0" y="0"/>
+                          <a:ext cx="406400" cy="241300"/>
+                        </a:xfrm>
+                        <a:custGeom>
+                          <a:avLst/>
+                          <a:gdLst/>
+                          <a:ahLst/>
+                          <a:cxnLst>
+                            <a:cxn ang="0">
+                              <a:pos x="wd2" y="hd2"/>
+                            </a:cxn>
+                            <a:cxn ang="5400000">
+                              <a:pos x="wd2" y="hd2"/>
+                            </a:cxn>
+                            <a:cxn ang="10800000">
+                              <a:pos x="wd2" y="hd2"/>
+                            </a:cxn>
+                            <a:cxn ang="16200000">
+                              <a:pos x="wd2" y="hd2"/>
+                            </a:cxn>
+                          </a:cxnLst>
+                          <a:rect l="0" t="0" r="r" b="b"/>
+                          <a:pathLst>
+                            <a:path w="21600" h="21600" extrusionOk="0">
+                              <a:moveTo>
+                                <a:pt x="0" y="0"/>
+                              </a:moveTo>
+                              <a:lnTo>
+                                <a:pt x="21600" y="0"/>
+                              </a:lnTo>
+                              <a:lnTo>
+                                <a:pt x="21600" y="21600"/>
+                              </a:lnTo>
+                              <a:lnTo>
+                                <a:pt x="0" y="21600"/>
+                              </a:lnTo>
+                              <a:close/>
+                            </a:path>
+                          </a:pathLst>
+                        </a:custGeom>
+                        <a:noFill/>
+                        <a:ln>
+                          <a:noFill/>
+                        </a:ln>
+                        <a:effectLst/>
+                        <a:extLst>
+                          <a:ext uri="{C572A759-6A51-4108-AA02-DFA0A04FC94B}">
+                            <ma14:wrappingTextBoxFlag xmlns:ma14="http://schemas.microsoft.com/office/mac/drawingml/2011/main" val="1"/>
+                          </a:ext>
+                        </a:extLst>
+                      </wps:spPr>
+                      <wps:style>
+                        <a:lnRef idx="1">
+                          <a:schemeClr val="accent1"/>
+                        </a:lnRef>
+                        <a:fillRef idx="3">
+                          <a:schemeClr val="accent1"/>
+                        </a:fillRef>
+                        <a:effectRef idx="2">
+                          <a:schemeClr val="accent1"/>
+                        </a:effectRef>
+                        <a:fontRef idx="minor">
+                          <a:schemeClr val="tx1"/>
+                        </a:fontRef>
+                      </wps:style>
+                      <wps:txbx>
+                        <w:txbxContent>
+                          <w:p>
+                            <w:pPr>
+                              <w:pStyle w:val="FreeForm"/>
+                            </w:pPr>
+                            <w:r>
+                              <w:rPr>
+                                <w:rFonts w:ascii="Roboto"/>
+                                <w:color w:val="434343"/>
+                              </w:rPr>
+                              <w:t xml:space="preserve">   1</w:t>
+                            </w:r>
+                            <w:r>
+                              <w:rPr>
+                                <w:rFonts w:ascii="Roboto"/>
+                                <w:color w:val="434343"/>
+                              </w:rPr>
+                              <w:t>2</w:t>
+                            </w:r>
+                          </w:p>
+                        </w:txbxContent>
+                      </wps:txbx>
+                      <wps:bodyPr rot="0" spcFirstLastPara="1" vertOverflow="overflow" horzOverflow="overflow" vert="horz" wrap="square" lIns="0" tIns="0" rIns="0" bIns="0" numCol="1" spcCol="38100" rtlCol="0" anchor="t">
+                        <a:prstTxWarp prst="textNoShape">
+                          <a:avLst/>
+                        </a:prstTxWarp>
+                        <a:noAutofit/>
+                      </wps:bodyPr>
+                    </wps:wsp>
+                  </a:graphicData>
+                </a:graphic>
+                <wp14:sizeRelH relativeFrom="margin">
+                  <wp14:pctWidth>0</wp14:pctWidth>
+                </wp14:sizeRelH>
+                <wp14:sizeRelV relativeFrom="margin">
+                  <wp14:pctHeight>0</wp14:pctHeight>
+                </wp14:sizeRelV>
+              </wp:anchor>
+            </w:drawing>
+          </mc:Choice>
+          <mc:Fallback>
+            <w:pict>
+              <v:shape id="officeArt object" o:spid="_x0000_s1026" style="position:absolute;margin-left:189pt;margin-top:126pt;width:32pt;height:19pt;z-index:251715584;visibility:visible;mso-wrap-style:square;mso-width-percent:0;mso-height-percent:0;mso-wrap-distance-left:12pt;mso-wrap-distance-top:12pt;mso-wrap-distance-right:12pt;mso-wrap-distance-bottom:12pt;mso-position-horizontal:absolute;mso-position-horizontal-relative:page;mso-position-vertical:absolute;mso-position-vertical-relative:page;mso-width-percent:0;mso-height-percent:0;mso-width-relative:margin;mso-height-relative:margin;v-text-anchor:top" coordsize="21600,21600" o:spt="100" o:gfxdata="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" mv:complextextbox="1" adj="-11796480,,5400" path="m0,0l21600,,21600,21600,,21600,,0xe" filled="f" stroked="f">
+                <v:stroke joinstyle="miter"/>
+                <v:formulas/>
+                <v:path arrowok="t" o:extrusionok="f" o:connecttype="custom" o:connectlocs="203200,120650;203200,120650;203200,120650;203200,120650" o:connectangles="0,90,180,270" textboxrect="0,0,21600,21600"/>
+                <v:textbox inset="0,0,0,0">
+                  <w:txbxContent>
+                    <w:p>
+                      <w:pPr>
+                        <w:pStyle w:val="FreeForm"/>
+                      </w:pPr>
+                      <w:r>
+                        <w:rPr>
+                          <w:rFonts w:ascii="Roboto"/>
+                          <w:color w:val="434343"/>
+                        </w:rPr>
+                        <w:t xml:space="preserve">   1</w:t>
+                      </w:r>
+                      <w:r>
+                        <w:rPr>
+                          <w:rFonts w:ascii="Roboto"/>
+                          <w:color w:val="434343"/>
+                        </w:rPr>
+                        <w:t>2</w:t>
+                      </w:r>
+                    </w:p>
+                  </w:txbxContent>
+                </v:textbox>
+                <w10:wrap anchorx="page" anchory="page"/>
+              </v:shape>
+            </w:pict>
+          </mc:Fallback>
+        </mc:AlternateContent>
+      </w:r>
       <w:r>
         <w:rPr>
           <w:noProof/>
@@ -130,7 +299,7 @@
           </mc:Choice>
           <mc:Fallback>
             <w:pict>
-              <v:shape id="officeArt object" o:spid="_x0000_s1026" style="position:absolute;margin-left:90pt;margin-top:126pt;width:32pt;height:19pt;z-index:251713536;visibility:visible;mso-wrap-style:square;mso-width-percent:0;mso-height-percent:0;mso-wrap-distance-left:12pt;mso-wrap-distance-top:12pt;mso-wrap-distance-right:12pt;mso-wrap-distance-bottom:12pt;mso-position-horizontal:absolute;mso-position-horizontal-relative:page;mso-position-vertical:absolute;mso-position-vertical-relative:page;mso-width-percent:0;mso-height-percent:0;mso-width-relative:margin;mso-height-relative:margin;v-text-anchor:top" coordsize="21600,21600" o:spt="100" o:gfxdata="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" mv:complextextbox="1" adj="-11796480,,5400" path="m0,0l21600,,21600,21600,,21600,,0xe" filled="f" stroked="f">
+              <v:shape id="_x0000_s1027" style="position:absolute;margin-left:90pt;margin-top:126pt;width:32pt;height:19pt;z-index:251713536;visibility:visible;mso-wrap-style:square;mso-width-percent:0;mso-height-percent:0;mso-wrap-distance-left:12pt;mso-wrap-distance-top:12pt;mso-wrap-distance-right:12pt;mso-wrap-distance-bottom:12pt;mso-position-horizontal:absolute;mso-position-horizontal-relative:page;mso-position-vertical:absolute;mso-position-vertical-relative:page;mso-width-percent:0;mso-height-percent:0;mso-width-relative:margin;mso-height-relative:margin;v-text-anchor:top" coordsize="21600,21600" o:spt="100" o:gfxdata="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" mv:complextextbox="1" adj="-11796480,,5400" path="m0,0l21600,,21600,21600,,21600,,0xe" filled="f" stroked="f">
                 <v:stroke joinstyle="miter"/>
                 <v:formulas/>
                 <v:path arrowok="t" o:extrusionok="f" o:connecttype="custom" o:connectlocs="203200,120650;203200,120650;203200,120650;203200,120650" o:connectangles="0,90,180,270" textboxrect="0,0,21600,21600"/>
@@ -490,7 +659,7 @@
                 <v:stroke joinstyle="miter"/>
                 <v:path gradientshapeok="t" o:connecttype="rect"/>
               </v:shapetype>
-              <v:shape id="Text Box 1073741857" o:spid="_x0000_s1027" type="#_x0000_t202" style="position:absolute;margin-left:180pt;margin-top:9pt;width:189pt;height:99pt;z-index:251711488;visibility:visible;mso-wrap-style:square;mso-width-percent:0;mso-wrap-distance-left:9pt;mso-wrap-distance-top:0;mso-wrap-distance-right:9pt;mso-wrap-distance-bottom:0;mso-position-horizontal:absolute;mso-position-horizontal-relative:text;mso-position-vertical:absolute;mso-position-vertical-relative:text;mso-width-percent:0;mso-width-relative:margin;v-text-anchor:top" o:gfxdata="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" filled="f" stroked="f">
+              <v:shape id="Text Box 1073741857" o:spid="_x0000_s1028" type="#_x0000_t202" style="position:absolute;margin-left:180pt;margin-top:9pt;width:189pt;height:99pt;z-index:251711488;visibility:visible;mso-wrap-style:square;mso-width-percent:0;mso-wrap-distance-left:9pt;mso-wrap-distance-top:0;mso-wrap-distance-right:9pt;mso-wrap-distance-bottom:0;mso-position-horizontal:absolute;mso-position-horizontal-relative:text;mso-position-vertical:absolute;mso-position-vertical-relative:text;mso-width-percent:0;mso-width-relative:margin;v-text-anchor:top" o:gfxdata="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" filled="f" stroked="f">
                 <v:textbox>
                   <w:txbxContent>
                     <w:p>
@@ -818,9 +987,9 @@
                                 <w:noProof/>
                               </w:rPr>
                               <w:drawing>
-                                <wp:inline distT="0" distB="0" distL="0" distR="0" wp14:anchorId="08222B7B" wp14:editId="21EAC342">
-                                  <wp:extent cx="3246120" cy="4610100"/>
-                                  <wp:effectExtent l="0" t="0" r="5080" b="12700"/>
+                                <wp:inline distT="0" distB="0" distL="0" distR="0" wp14:anchorId="08222B7B" wp14:editId="3293E848">
+                                  <wp:extent cx="3057392" cy="5095653"/>
+                                  <wp:effectExtent l="0" t="0" r="0" b="10160"/>
                                   <wp:docPr id="1073741856" name="Picture 1073741856"/>
                                   <wp:cNvGraphicFramePr>
                                     <a:graphicFrameLocks xmlns:a="http://schemas.openxmlformats.org/drawingml/2006/main" noChangeAspect="1"/>
@@ -847,7 +1016,7 @@
                                         <pic:spPr>
                                           <a:xfrm>
                                             <a:off x="0" y="0"/>
-                                            <a:ext cx="3246120" cy="4610100"/>
+                                            <a:ext cx="3057392" cy="5095653"/>
                                           </a:xfrm>
                                           <a:prstGeom prst="rect">
                                             <a:avLst/>
@@ -876,7 +1045,7 @@
           </mc:Choice>
           <mc:Fallback>
             <w:pict>
-              <v:shape id="Text Box 1073741855" o:spid="_x0000_s1028" type="#_x0000_t202" style="position:absolute;margin-left:414pt;margin-top:18pt;width:270pt;height:441pt;z-index:251710464;visibility:visible;mso-wrap-style:square;mso-wrap-distance-left:9pt;mso-wrap-distance-top:0;mso-wrap-distance-right:9pt;mso-wrap-distance-bottom:0;mso-position-horizontal:absolute;mso-position-horizontal-relative:text;mso-position-vertical:absolute;mso-position-vertical-relative:text;v-text-anchor:top" o:gfxdata="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" filled="f" stroked="f">
+              <v:shape id="Text Box 1073741855" o:spid="_x0000_s1029" type="#_x0000_t202" style="position:absolute;margin-left:414pt;margin-top:18pt;width:270pt;height:441pt;z-index:251710464;visibility:visible;mso-wrap-style:square;mso-wrap-distance-left:9pt;mso-wrap-distance-top:0;mso-wrap-distance-right:9pt;mso-wrap-distance-bottom:0;mso-position-horizontal:absolute;mso-position-horizontal-relative:text;mso-position-vertical:absolute;mso-position-vertical-relative:text;v-text-anchor:top" o:gfxdata="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" filled="f" stroked="f">
                 <v:textbox>
                   <w:txbxContent>
                     <w:p>
@@ -885,9 +1054,9 @@
                           <w:noProof/>
                         </w:rPr>
                         <w:drawing>
-                          <wp:inline distT="0" distB="0" distL="0" distR="0" wp14:anchorId="08222B7B" wp14:editId="21EAC342">
-                            <wp:extent cx="3246120" cy="4610100"/>
-                            <wp:effectExtent l="0" t="0" r="5080" b="12700"/>
+                          <wp:inline distT="0" distB="0" distL="0" distR="0" wp14:anchorId="08222B7B" wp14:editId="3293E848">
+                            <wp:extent cx="3057392" cy="5095653"/>
+                            <wp:effectExtent l="0" t="0" r="0" b="10160"/>
                             <wp:docPr id="1073741856" name="Picture 1073741856"/>
                             <wp:cNvGraphicFramePr>
                               <a:graphicFrameLocks xmlns:a="http://schemas.openxmlformats.org/drawingml/2006/main" noChangeAspect="1"/>
@@ -914,7 +1083,7 @@
                                   <pic:spPr>
                                     <a:xfrm>
                                       <a:off x="0" y="0"/>
-                                      <a:ext cx="3246120" cy="4610100"/>
+                                      <a:ext cx="3057392" cy="5095653"/>
                                     </a:xfrm>
                                     <a:prstGeom prst="rect">
                                       <a:avLst/>
@@ -1165,7 +1334,7 @@
           </mc:Choice>
           <mc:Fallback>
             <w:pict>
-              <v:shape id="_x0000_s1029" style="position:absolute;margin-left:18pt;margin-top:22pt;width:313pt;height:29pt;z-index:-251661312;visibility:visible;mso-wrap-style:square;mso-wrap-distance-left:12pt;mso-wrap-distance-top:12pt;mso-wrap-distance-right:12pt;mso-wrap-distance-bottom:12pt;mso-position-horizontal:absolute;mso-position-horizontal-relative:page;mso-position-vertical:absolute;mso-position-vertical-relative:page;v-text-anchor:top" coordsize="21600,21600" o:spt="100" o:gfxdata="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" adj="-11796480,,5400" path="m0,0l21599,,21599,21599,,21599,,0xe" filled="f" stroked="f">
+              <v:shape id="_x0000_s1030" style="position:absolute;margin-left:18pt;margin-top:22pt;width:313pt;height:29pt;z-index:-251661312;visibility:visible;mso-wrap-style:square;mso-wrap-distance-left:12pt;mso-wrap-distance-top:12pt;mso-wrap-distance-right:12pt;mso-wrap-distance-bottom:12pt;mso-position-horizontal:absolute;mso-position-horizontal-relative:page;mso-position-vertical:absolute;mso-position-vertical-relative:page;v-text-anchor:top" coordsize="21600,21600" o:spt="100" o:gfxdata="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" adj="-11796480,,5400" path="m0,0l21599,,21599,21599,,21599,,0xe" filled="f" stroked="f">
                 <v:stroke joinstyle="miter"/>
                 <v:formulas/>
                 <v:path arrowok="t" o:extrusionok="f" o:connecttype="custom" o:connectlocs="1987550,184150;1987550,184150;1987550,184150;1987550,184150" o:connectangles="0,90,180,270" textboxrect="0,0,21600,21600"/>
@@ -1560,13 +1729,13 @@
           </mc:Choice>
           <mc:Fallback>
             <w:pict>
-              <v:group id="_x0000_s1030" style="position:absolute;margin-left:463pt;margin-top:63pt;width:319pt;height:524pt;z-index:-251660288;mso-wrap-distance-left:12pt;mso-wrap-distance-top:12pt;mso-wrap-distance-right:12pt;mso-wrap-distance-bottom:12pt;mso-position-horizontal-relative:page;mso-position-vertical-relative:page" coordsize="4051300,6654800" o:gfxdata="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">
-                <v:group id="Group 1073741829" o:spid="_x0000_s1031" style="position:absolute;width:4051300;height:6654800" coordsize="4051300,6654800" o:gfxdata="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">
-                  <v:shape id="Shape 1073741827" o:spid="_x0000_s1032" style="position:absolute;left:25400;top:38100;width:4025900;height:6616700;visibility:visible;mso-wrap-style:square;v-text-anchor:top" coordsize="21600,21600" o:gfxdata="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" path="m0,0l21600,,21600,21599,,21599,,0xe" fillcolor="#d6d6d6" strokeweight="1pt">
+              <v:group id="_x0000_s1031" style="position:absolute;margin-left:463pt;margin-top:63pt;width:319pt;height:524pt;z-index:-251660288;mso-wrap-distance-left:12pt;mso-wrap-distance-top:12pt;mso-wrap-distance-right:12pt;mso-wrap-distance-bottom:12pt;mso-position-horizontal-relative:page;mso-position-vertical-relative:page" coordsize="4051300,6654800" o:gfxdata="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">
+                <v:group id="Group 1073741829" o:spid="_x0000_s1032" style="position:absolute;width:4051300;height:6654800" coordsize="4051300,6654800" o:gfxdata="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">
+                  <v:shape id="Shape 1073741827" o:spid="_x0000_s1033" style="position:absolute;left:25400;top:38100;width:4025900;height:6616700;visibility:visible;mso-wrap-style:square;v-text-anchor:top" coordsize="21600,21600" o:gfxdata="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" path="m0,0l21600,,21600,21599,,21599,,0xe" fillcolor="#d6d6d6" strokeweight="1pt">
                     <v:stroke opacity="0" miterlimit="4" joinstyle="miter"/>
                     <v:path arrowok="t" o:extrusionok="f" o:connecttype="custom" o:connectlocs="2012950,3308350;2012950,3308350;2012950,3308350;2012950,3308350" o:connectangles="0,90,180,270"/>
                   </v:shape>
-                  <v:shape id="Shape 1073741828" o:spid="_x0000_s1033" style="position:absolute;width:4025900;height:6616700;visibility:visible;mso-wrap-style:square;v-text-anchor:top" coordsize="21600,21600" o:gfxdata="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" path="m0,0l21600,,21600,21599,,21599,,0xe" stroked="f">
+                  <v:shape id="Shape 1073741828" o:spid="_x0000_s1034" style="position:absolute;width:4025900;height:6616700;visibility:visible;mso-wrap-style:square;v-text-anchor:top" coordsize="21600,21600" o:gfxdata="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" path="m0,0l21600,,21600,21599,,21599,,0xe" stroked="f">
                     <v:path arrowok="t" o:extrusionok="f" o:connecttype="custom" o:connectlocs="2012950,3308350;2012950,3308350;2012950,3308350;2012950,3308350" o:connectangles="0,90,180,270"/>
                   </v:shape>
                 </v:group>
@@ -1589,13 +1758,13 @@
                   <v:path o:extrusionok="f" gradientshapeok="t" o:connecttype="rect"/>
                   <o:lock v:ext="edit" aspectratio="t"/>
                 </v:shapetype>
-                <v:shape id="droppedImage.pdf" o:spid="_x0000_s1034" type="#_x0000_t75" style="position:absolute;left:3562350;top:6324600;width:354725;height:228600;visibility:visible;mso-wrap-style:square" o:gfxdata="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">
+                <v:shape id="droppedImage.pdf" o:spid="_x0000_s1035" type="#_x0000_t75" style="position:absolute;left:3562350;top:6324600;width:354725;height:228600;visibility:visible;mso-wrap-style:square" o:gfxdata="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">
                   <v:imagedata r:id="rId9" o:title=""/>
                 </v:shape>
-                <v:line id="Shape 1073741831" o:spid="_x0000_s1035" style="position:absolute;flip:y;visibility:visible;mso-wrap-style:square" from="88354,6235912" to="3956547,6252965" o:connectortype="straight" o:gfxdata="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" strokecolor="#d6d6d6" strokeweight="2pt">
+                <v:line id="Shape 1073741831" o:spid="_x0000_s1036" style="position:absolute;flip:y;visibility:visible;mso-wrap-style:square" from="88354,6235912" to="3956547,6252965" o:connectortype="straight" o:gfxdata="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" strokecolor="#d6d6d6" strokeweight="2pt">
                   <v:stroke miterlimit="4" joinstyle="miter" endcap="round"/>
                 </v:line>
-                <v:shape id="Shape 1073741832" o:spid="_x0000_s1036" style="position:absolute;left:139700;top:6350000;width:3200400;height:266700;visibility:visible;mso-wrap-style:square;v-text-anchor:top" coordsize="21600,21600" o:spt="100" o:gfxdata="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" adj="-11796480,,5400" path="m0,0l21600,,21600,21599,,21599,,0xe" filled="f" stroked="f">
+                <v:shape id="Shape 1073741832" o:spid="_x0000_s1037" style="position:absolute;left:139700;top:6350000;width:3200400;height:266700;visibility:visible;mso-wrap-style:square;v-text-anchor:top" coordsize="21600,21600" o:spt="100" o:gfxdata="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" adj="-11796480,,5400" path="m0,0l21600,,21600,21599,,21599,,0xe" filled="f" stroked="f">
                   <v:stroke joinstyle="miter"/>
                   <v:formulas/>
                   <v:path arrowok="t" o:extrusionok="f" o:connecttype="custom" o:connectlocs="1600200,133350;1600200,133350;1600200,133350;1600200,133350" o:connectangles="0,90,180,270" textboxrect="0,0,21600,21600"/>
@@ -1757,7 +1926,7 @@
           </mc:Choice>
           <mc:Fallback>
             <w:pict>
-              <v:shape id="_x0000_s1037" style="position:absolute;margin-left:343pt;margin-top:15pt;width:441pt;height:49pt;z-index:-251659264;visibility:visible;mso-wrap-style:square;mso-wrap-distance-left:12pt;mso-wrap-distance-top:12pt;mso-wrap-distance-right:12pt;mso-wrap-distance-bottom:12pt;mso-position-horizontal:absolute;mso-position-horizontal-relative:page;mso-position-vertical:absolute;mso-position-vertical-relative:page;v-text-anchor:top" coordsize="21600,21600" o:spt="100" o:gfxdata="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" adj="-11796480,,5400" path="m0,0l21599,,21599,21599,,21599,,0xe" filled="f" stroked="f">
+              <v:shape id="_x0000_s1038" style="position:absolute;margin-left:343pt;margin-top:15pt;width:441pt;height:49pt;z-index:-251659264;visibility:visible;mso-wrap-style:square;mso-wrap-distance-left:12pt;mso-wrap-distance-top:12pt;mso-wrap-distance-right:12pt;mso-wrap-distance-bottom:12pt;mso-position-horizontal:absolute;mso-position-horizontal-relative:page;mso-position-vertical:absolute;mso-position-vertical-relative:page;v-text-anchor:top" coordsize="21600,21600" o:spt="100" o:gfxdata="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" adj="-11796480,,5400" path="m0,0l21599,,21599,21599,,21599,,0xe" filled="f" stroked="f">
                 <v:stroke joinstyle="miter"/>
                 <v:formulas/>
                 <v:path arrowok="t" o:extrusionok="f" o:connecttype="custom" o:connectlocs="2800350,311150;2800350,311150;2800350,311150;2800350,311150" o:connectangles="0,90,180,270" textboxrect="0,0,21600,21600"/>
@@ -2156,18 +2325,18 @@
           </mc:Choice>
           <mc:Fallback>
             <w:pict>
-              <v:group id="_x0000_s1038" style="position:absolute;margin-left:13pt;margin-top:229pt;width:442pt;height:181pt;z-index:251659264;mso-wrap-distance-left:12pt;mso-wrap-distance-top:12pt;mso-wrap-distance-right:12pt;mso-wrap-distance-bottom:12pt;mso-position-horizontal-relative:page;mso-position-vertical-relative:page" coordsize="5613400,2298699" o:gfxdata="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">
-                <v:shape id="Shape 1073741835" o:spid="_x0000_s1039" style="position:absolute;left:22573;top:25787;width:5590828;height:2272913;visibility:visible;mso-wrap-style:square;v-text-anchor:top" coordsize="21600,21600" o:gfxdata="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" path="m0,0l21599,,21599,21600,,21600,,0xe" fillcolor="#d6d6d6" strokeweight="1pt">
+              <v:group id="_x0000_s1039" style="position:absolute;margin-left:13pt;margin-top:229pt;width:442pt;height:181pt;z-index:251659264;mso-wrap-distance-left:12pt;mso-wrap-distance-top:12pt;mso-wrap-distance-right:12pt;mso-wrap-distance-bottom:12pt;mso-position-horizontal-relative:page;mso-position-vertical-relative:page" coordsize="5613400,2298699" o:gfxdata="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">
+                <v:shape id="Shape 1073741835" o:spid="_x0000_s1040" style="position:absolute;left:22573;top:25787;width:5590828;height:2272913;visibility:visible;mso-wrap-style:square;v-text-anchor:top" coordsize="21600,21600" o:gfxdata="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" path="m0,0l21599,,21599,21600,,21600,,0xe" fillcolor="#d6d6d6" strokeweight="1pt">
                   <v:stroke opacity="0" miterlimit="4" joinstyle="miter"/>
                   <v:path arrowok="t" o:extrusionok="f" o:connecttype="custom" o:connectlocs="2795414,1136457;2795414,1136457;2795414,1136457;2795414,1136457" o:connectangles="0,90,180,270"/>
                 </v:shape>
-                <v:shape id="Shape 1073741836" o:spid="_x0000_s1040" style="position:absolute;width:5590827;height:2272912;visibility:visible;mso-wrap-style:square;v-text-anchor:top" coordsize="21600,21600" o:gfxdata="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" path="m0,0l21599,,21599,21600,,21600,,0xe" stroked="f">
+                <v:shape id="Shape 1073741836" o:spid="_x0000_s1041" style="position:absolute;width:5590827;height:2272912;visibility:visible;mso-wrap-style:square;v-text-anchor:top" coordsize="21600,21600" o:gfxdata="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" path="m0,0l21599,,21599,21600,,21600,,0xe" stroked="f">
                   <v:path arrowok="t" o:extrusionok="f" o:connecttype="custom" o:connectlocs="2795414,1136456;2795414,1136456;2795414,1136456;2795414,1136456" o:connectangles="0,90,180,270"/>
                 </v:shape>
-                <v:line id="Shape 1073741837" o:spid="_x0000_s1041" style="position:absolute;flip:y;visibility:visible;mso-wrap-style:square" from="25400,1885638" to="5515809,1922052" o:connectortype="straight" o:gfxdata="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" strokecolor="#d6d6d6" strokeweight="2pt">
+                <v:line id="Shape 1073741837" o:spid="_x0000_s1042" style="position:absolute;flip:y;visibility:visible;mso-wrap-style:square" from="25400,1885638" to="5515809,1922052" o:connectortype="straight" o:gfxdata="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" strokecolor="#d6d6d6" strokeweight="2pt">
                   <v:stroke miterlimit="4" joinstyle="miter" endcap="round"/>
                 </v:line>
-                <v:shape id="Shape 1073741838" o:spid="_x0000_s1042" style="position:absolute;left:76200;top:2006600;width:2755900;height:254000;visibility:visible;mso-wrap-style:square;v-text-anchor:top" coordsize="21600,21600" o:spt="100" o:gfxdata="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" adj="-11796480,,5400" path="m0,0l21599,,21599,21600,,21600,,0xe" filled="f" stroked="f">
+                <v:shape id="Shape 1073741838" o:spid="_x0000_s1043" style="position:absolute;left:76200;top:2006600;width:2755900;height:254000;visibility:visible;mso-wrap-style:square;v-text-anchor:top" coordsize="21600,21600" o:spt="100" o:gfxdata="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" adj="-11796480,,5400" path="m0,0l21599,,21599,21600,,21600,,0xe" filled="f" stroked="f">
                   <v:stroke joinstyle="miter"/>
                   <v:formulas/>
                   <v:path arrowok="t" o:extrusionok="f" o:connecttype="custom" o:connectlocs="1377950,127000;1377950,127000;1377950,127000;1377950,127000" o:connectangles="0,90,180,270" textboxrect="0,0,21600,21600"/>
@@ -2188,7 +2357,7 @@
                     </w:txbxContent>
                   </v:textbox>
                 </v:shape>
-                <v:shape id="droppedImage.pdf" o:spid="_x0000_s1043" type="#_x0000_t75" style="position:absolute;left:5277756;top:1955800;width:272144;height:254001;visibility:visible;mso-wrap-style:square" o:gfxdata="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">
+                <v:shape id="droppedImage.pdf" o:spid="_x0000_s1044" type="#_x0000_t75" style="position:absolute;left:5277756;top:1955800;width:272144;height:254001;visibility:visible;mso-wrap-style:square" o:gfxdata="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">
                   <v:imagedata r:id="rId11" o:title=""/>
                 </v:shape>
                 <w10:wrap anchorx="page" anchory="page"/>
@@ -2290,7 +2459,6 @@
                             <w:pPr>
                               <w:pStyle w:val="FreeForm"/>
                             </w:pPr>
-                            <w:bookmarkStart w:id="0" w:name="_GoBack"/>
                             <w:r>
                               <w:rPr>
                                 <w:rFonts w:ascii="Roboto"/>
@@ -2298,15 +2466,27 @@
                               </w:rPr>
                               <w:t xml:space="preserve">The user will be able to view the information of their captured </w:t>
                             </w:r>
-                            <w:proofErr w:type="spellStart"/>
                             <w:r>
                               <w:rPr>
                                 <w:rFonts w:ascii="Roboto"/>
                                 <w:color w:val="434343"/>
                               </w:rPr>
-                              <w:t>Pokemon</w:t>
+                              <w:t>Pok</w:t>
                             </w:r>
-                            <w:proofErr w:type="spellEnd"/>
+                            <w:r>
+                              <w:rPr>
+                                <w:rFonts w:ascii="Roboto"/>
+                                <w:color w:val="434343"/>
+                              </w:rPr>
+                              <w:t>é</w:t>
+                            </w:r>
+                            <w:r>
+                              <w:rPr>
+                                <w:rFonts w:ascii="Roboto"/>
+                                <w:color w:val="434343"/>
+                              </w:rPr>
+                              <w:t>mon</w:t>
+                            </w:r>
                             <w:r>
                               <w:rPr>
                                 <w:rFonts w:ascii="Roboto"/>
@@ -2321,15 +2501,27 @@
                               </w:rPr>
                               <w:t xml:space="preserve"> a </w:t>
                             </w:r>
-                            <w:proofErr w:type="spellStart"/>
                             <w:r>
                               <w:rPr>
                                 <w:rFonts w:ascii="Roboto"/>
                                 <w:color w:val="434343"/>
                               </w:rPr>
-                              <w:t>Pokemon</w:t>
+                              <w:t>Pok</w:t>
                             </w:r>
-                            <w:proofErr w:type="spellEnd"/>
+                            <w:r>
+                              <w:rPr>
+                                <w:rFonts w:ascii="Roboto"/>
+                                <w:color w:val="434343"/>
+                              </w:rPr>
+                              <w:t>é</w:t>
+                            </w:r>
+                            <w:r>
+                              <w:rPr>
+                                <w:rFonts w:ascii="Roboto"/>
+                                <w:color w:val="434343"/>
+                              </w:rPr>
+                              <w:t>mon</w:t>
+                            </w:r>
                             <w:r>
                               <w:rPr>
                                 <w:rFonts w:ascii="Roboto"/>
@@ -2338,7 +2530,6 @@
                               <w:t xml:space="preserve"> from their list.</w:t>
                             </w:r>
                           </w:p>
-                          <w:bookmarkEnd w:id="0"/>
                         </w:txbxContent>
                       </wps:txbx>
                       <wps:bodyPr rot="0" spcFirstLastPara="1" vertOverflow="overflow" horzOverflow="overflow" vert="horz" wrap="square" lIns="0" tIns="0" rIns="0" bIns="0" numCol="1" spcCol="38100" rtlCol="0" anchor="t">
@@ -2355,7 +2546,7 @@
           </mc:Choice>
           <mc:Fallback>
             <w:pict>
-              <v:shape id="_x0000_s1044" style="position:absolute;margin-left:18pt;margin-top:234pt;width:430pt;height:138pt;z-index:251660288;visibility:visible;mso-wrap-style:square;mso-wrap-distance-left:12pt;mso-wrap-distance-top:12pt;mso-wrap-distance-right:12pt;mso-wrap-distance-bottom:12pt;mso-position-horizontal:absolute;mso-position-horizontal-relative:page;mso-position-vertical:absolute;mso-position-vertical-relative:page;v-text-anchor:top" coordsize="21600,21600" o:spt="100" o:gfxdata="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" adj="-11796480,,5400" path="m0,0l21600,,21600,21600,,21600,,0xe" filled="f" stroked="f">
+              <v:shape id="_x0000_s1045" style="position:absolute;margin-left:18pt;margin-top:234pt;width:430pt;height:138pt;z-index:251660288;visibility:visible;mso-wrap-style:square;mso-wrap-distance-left:12pt;mso-wrap-distance-top:12pt;mso-wrap-distance-right:12pt;mso-wrap-distance-bottom:12pt;mso-position-horizontal:absolute;mso-position-horizontal-relative:page;mso-position-vertical:absolute;mso-position-vertical-relative:page;v-text-anchor:top" coordsize="21600,21600" o:spt="100" o:gfxdata="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" adj="-11796480,,5400" path="m0,0l21600,,21600,21600,,21600,,0xe" filled="f" stroked="f">
                 <v:stroke joinstyle="miter"/>
                 <v:formulas/>
                 <v:path arrowok="t" o:extrusionok="f" o:connecttype="custom" o:connectlocs="2730500,876300;2730500,876300;2730500,876300;2730500,876300" o:connectangles="0,90,180,270" textboxrect="0,0,21600,21600"/>
@@ -2365,7 +2556,6 @@
                       <w:pPr>
                         <w:pStyle w:val="FreeForm"/>
                       </w:pPr>
-                      <w:bookmarkStart w:id="1" w:name="_GoBack"/>
                       <w:r>
                         <w:rPr>
                           <w:rFonts w:ascii="Roboto"/>
@@ -2373,15 +2563,27 @@
                         </w:rPr>
                         <w:t xml:space="preserve">The user will be able to view the information of their captured </w:t>
                       </w:r>
-                      <w:proofErr w:type="spellStart"/>
                       <w:r>
                         <w:rPr>
                           <w:rFonts w:ascii="Roboto"/>
                           <w:color w:val="434343"/>
                         </w:rPr>
-                        <w:t>Pokemon</w:t>
+                        <w:t>Pok</w:t>
                       </w:r>
-                      <w:proofErr w:type="spellEnd"/>
+                      <w:r>
+                        <w:rPr>
+                          <w:rFonts w:ascii="Roboto"/>
+                          <w:color w:val="434343"/>
+                        </w:rPr>
+                        <w:t>é</w:t>
+                      </w:r>
+                      <w:r>
+                        <w:rPr>
+                          <w:rFonts w:ascii="Roboto"/>
+                          <w:color w:val="434343"/>
+                        </w:rPr>
+                        <w:t>mon</w:t>
+                      </w:r>
                       <w:r>
                         <w:rPr>
                           <w:rFonts w:ascii="Roboto"/>
@@ -2396,15 +2598,27 @@
                         </w:rPr>
                         <w:t xml:space="preserve"> a </w:t>
                       </w:r>
-                      <w:proofErr w:type="spellStart"/>
                       <w:r>
                         <w:rPr>
                           <w:rFonts w:ascii="Roboto"/>
                           <w:color w:val="434343"/>
                         </w:rPr>
-                        <w:t>Pokemon</w:t>
+                        <w:t>Pok</w:t>
                       </w:r>
-                      <w:proofErr w:type="spellEnd"/>
+                      <w:r>
+                        <w:rPr>
+                          <w:rFonts w:ascii="Roboto"/>
+                          <w:color w:val="434343"/>
+                        </w:rPr>
+                        <w:t>é</w:t>
+                      </w:r>
+                      <w:r>
+                        <w:rPr>
+                          <w:rFonts w:ascii="Roboto"/>
+                          <w:color w:val="434343"/>
+                        </w:rPr>
+                        <w:t>mon</w:t>
+                      </w:r>
                       <w:r>
                         <w:rPr>
                           <w:rFonts w:ascii="Roboto"/>
@@ -2413,7 +2627,6 @@
                         <w:t xml:space="preserve"> from their list.</w:t>
                       </w:r>
                     </w:p>
-                    <w:bookmarkEnd w:id="1"/>
                   </w:txbxContent>
                 </v:textbox>
                 <w10:wrap anchorx="page" anchory="page"/>
@@ -2820,34 +3033,14 @@
                             <w:pPr>
                               <w:pStyle w:val="FreeForm"/>
                             </w:pPr>
-                            <w:proofErr w:type="spellStart"/>
                             <w:r>
                               <w:rPr>
                                 <w:rFonts w:ascii="Roboto"/>
                                 <w:color w:val="C0C0C0"/>
                                 <w:lang w:val="fr-FR"/>
                               </w:rPr>
-                              <w:t>Details</w:t>
+                              <w:t>Details &amp; Status</w:t>
                             </w:r>
-                            <w:proofErr w:type="spellEnd"/>
-                            <w:r>
-                              <w:rPr>
-                                <w:rFonts w:ascii="Roboto"/>
-                                <w:color w:val="C0C0C0"/>
-                                <w:lang w:val="fr-FR"/>
-                              </w:rPr>
-                              <w:t xml:space="preserve"> &amp; </w:t>
-                            </w:r>
-                            <w:proofErr w:type="spellStart"/>
-                            <w:r>
-                              <w:rPr>
-                                <w:rFonts w:ascii="Roboto"/>
-                                <w:color w:val="C0C0C0"/>
-                                <w:lang w:val="fr-FR"/>
-                              </w:rPr>
-                              <w:t>Status</w:t>
-                            </w:r>
-                            <w:proofErr w:type="spellEnd"/>
                           </w:p>
                         </w:txbxContent>
                       </wps:txbx>
@@ -2865,7 +3058,7 @@
           </mc:Choice>
           <mc:Fallback>
             <w:pict>
-              <v:shape id="_x0000_s1045" style="position:absolute;margin-left:21pt;margin-top:198pt;width:183pt;height:22pt;z-index:251664384;visibility:visible;mso-wrap-style:square;mso-wrap-distance-left:12pt;mso-wrap-distance-top:12pt;mso-wrap-distance-right:12pt;mso-wrap-distance-bottom:12pt;mso-position-horizontal:absolute;mso-position-horizontal-relative:page;mso-position-vertical:absolute;mso-position-vertical-relative:page;v-text-anchor:top" coordsize="21600,21600" o:spt="100" o:gfxdata="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" adj="-11796480,,5400" path="m0,0l21599,,21599,21599,,21599,,0xe" filled="f" stroked="f">
+              <v:shape id="_x0000_s1046" style="position:absolute;margin-left:21pt;margin-top:198pt;width:183pt;height:22pt;z-index:251664384;visibility:visible;mso-wrap-style:square;mso-wrap-distance-left:12pt;mso-wrap-distance-top:12pt;mso-wrap-distance-right:12pt;mso-wrap-distance-bottom:12pt;mso-position-horizontal:absolute;mso-position-horizontal-relative:page;mso-position-vertical:absolute;mso-position-vertical-relative:page;v-text-anchor:top" coordsize="21600,21600" o:spt="100" o:gfxdata="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" adj="-11796480,,5400" path="m0,0l21599,,21599,21599,,21599,,0xe" filled="f" stroked="f">
                 <v:stroke joinstyle="miter"/>
                 <v:formulas/>
                 <v:path arrowok="t" o:extrusionok="f" o:connecttype="custom" o:connectlocs="1162050,139700;1162050,139700;1162050,139700;1162050,139700" o:connectangles="0,90,180,270" textboxrect="0,0,21600,21600"/>
@@ -2875,34 +3068,14 @@
                       <w:pPr>
                         <w:pStyle w:val="FreeForm"/>
                       </w:pPr>
-                      <w:proofErr w:type="spellStart"/>
                       <w:r>
                         <w:rPr>
                           <w:rFonts w:ascii="Roboto"/>
                           <w:color w:val="C0C0C0"/>
                           <w:lang w:val="fr-FR"/>
                         </w:rPr>
-                        <w:t>Details</w:t>
+                        <w:t>Details &amp; Status</w:t>
                       </w:r>
-                      <w:proofErr w:type="spellEnd"/>
-                      <w:r>
-                        <w:rPr>
-                          <w:rFonts w:ascii="Roboto"/>
-                          <w:color w:val="C0C0C0"/>
-                          <w:lang w:val="fr-FR"/>
-                        </w:rPr>
-                        <w:t xml:space="preserve"> &amp; </w:t>
-                      </w:r>
-                      <w:proofErr w:type="spellStart"/>
-                      <w:r>
-                        <w:rPr>
-                          <w:rFonts w:ascii="Roboto"/>
-                          <w:color w:val="C0C0C0"/>
-                          <w:lang w:val="fr-FR"/>
-                        </w:rPr>
-                        <w:t>Status</w:t>
-                      </w:r>
-                      <w:proofErr w:type="spellEnd"/>
                     </w:p>
                   </w:txbxContent>
                 </v:textbox>
@@ -3064,7 +3237,6 @@
                             <w:pPr>
                               <w:pStyle w:val="FreeForm"/>
                             </w:pPr>
-                            <w:proofErr w:type="spellStart"/>
                             <w:r>
                               <w:rPr>
                                 <w:rFonts w:ascii="Roboto"/>
@@ -3072,7 +3244,6 @@
                               </w:rPr>
                               <w:t>CapturedList</w:t>
                             </w:r>
-                            <w:proofErr w:type="spellEnd"/>
                           </w:p>
                         </w:txbxContent>
                       </wps:txbx>
@@ -3090,7 +3261,7 @@
           </mc:Choice>
           <mc:Fallback>
             <w:pict>
-              <v:shape id="_x0000_s1046" style="position:absolute;margin-left:91pt;margin-top:68pt;width:123pt;height:17pt;z-index:251666432;visibility:visible;mso-wrap-style:square;mso-wrap-distance-left:12pt;mso-wrap-distance-top:12pt;mso-wrap-distance-right:12pt;mso-wrap-distance-bottom:12pt;mso-position-horizontal:absolute;mso-position-horizontal-relative:page;mso-position-vertical:absolute;mso-position-vertical-relative:page;v-text-anchor:top" coordsize="21600,21600" o:spt="100" o:gfxdata="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" mv:complextextbox="1" adj="-11796480,,5400" path="m0,0l21600,,21600,21600,,21600,,0xe" filled="f" stroked="f">
+              <v:shape id="_x0000_s1047" style="position:absolute;margin-left:91pt;margin-top:68pt;width:123pt;height:17pt;z-index:251666432;visibility:visible;mso-wrap-style:square;mso-wrap-distance-left:12pt;mso-wrap-distance-top:12pt;mso-wrap-distance-right:12pt;mso-wrap-distance-bottom:12pt;mso-position-horizontal:absolute;mso-position-horizontal-relative:page;mso-position-vertical:absolute;mso-position-vertical-relative:page;v-text-anchor:top" coordsize="21600,21600" o:spt="100" o:gfxdata="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" mv:complextextbox="1" adj="-11796480,,5400" path="m0,0l21600,,21600,21600,,21600,,0xe" filled="f" stroked="f">
                 <v:stroke joinstyle="miter"/>
                 <v:formulas/>
                 <v:path arrowok="t" o:extrusionok="f" o:connecttype="custom" o:connectlocs="781050,107950;781050,107950;781050,107950;781050,107950" o:connectangles="0,90,180,270" textboxrect="0,0,21600,21600"/>
@@ -3100,7 +3271,6 @@
                       <w:pPr>
                         <w:pStyle w:val="FreeForm"/>
                       </w:pPr>
-                      <w:proofErr w:type="spellStart"/>
                       <w:r>
                         <w:rPr>
                           <w:rFonts w:ascii="Roboto"/>
@@ -3108,7 +3278,6 @@
                         </w:rPr>
                         <w:t>CapturedList</w:t>
                       </w:r>
-                      <w:proofErr w:type="spellEnd"/>
                     </w:p>
                   </w:txbxContent>
                 </v:textbox>
@@ -3220,17 +3389,8 @@
                                 <w:rFonts w:ascii="Roboto"/>
                                 <w:color w:val="434343"/>
                               </w:rPr>
-                              <w:t xml:space="preserve">Custom </w:t>
+                              <w:t>Custom ListView</w:t>
                             </w:r>
-                            <w:proofErr w:type="spellStart"/>
-                            <w:r>
-                              <w:rPr>
-                                <w:rFonts w:ascii="Roboto"/>
-                                <w:color w:val="434343"/>
-                              </w:rPr>
-                              <w:t>ListView</w:t>
-                            </w:r>
-                            <w:proofErr w:type="spellEnd"/>
                           </w:p>
                         </w:txbxContent>
                       </wps:txbx>
@@ -3248,7 +3408,7 @@
           </mc:Choice>
           <mc:Fallback>
             <w:pict>
-              <v:shape id="_x0000_s1047" style="position:absolute;margin-left:91pt;margin-top:95pt;width:125pt;height:17pt;z-index:251667456;visibility:visible;mso-wrap-style:square;mso-wrap-distance-left:12pt;mso-wrap-distance-top:12pt;mso-wrap-distance-right:12pt;mso-wrap-distance-bottom:12pt;mso-position-horizontal:absolute;mso-position-horizontal-relative:page;mso-position-vertical:absolute;mso-position-vertical-relative:page;v-text-anchor:top" coordsize="21600,21600" o:spt="100" o:gfxdata="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" mv:complextextbox="1" adj="-11796480,,5400" path="m0,0l21600,,21600,21600,,21600,,0xe" filled="f" stroked="f">
+              <v:shape id="_x0000_s1048" style="position:absolute;margin-left:91pt;margin-top:95pt;width:125pt;height:17pt;z-index:251667456;visibility:visible;mso-wrap-style:square;mso-wrap-distance-left:12pt;mso-wrap-distance-top:12pt;mso-wrap-distance-right:12pt;mso-wrap-distance-bottom:12pt;mso-position-horizontal:absolute;mso-position-horizontal-relative:page;mso-position-vertical:absolute;mso-position-vertical-relative:page;v-text-anchor:top" coordsize="21600,21600" o:spt="100" o:gfxdata="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" mv:complextextbox="1" adj="-11796480,,5400" path="m0,0l21600,,21600,21600,,21600,,0xe" filled="f" stroked="f">
                 <v:stroke joinstyle="miter"/>
                 <v:formulas/>
                 <v:path arrowok="t" o:extrusionok="f" o:connecttype="custom" o:connectlocs="793750,107950;793750,107950;793750,107950;793750,107950" o:connectangles="0,90,180,270" textboxrect="0,0,21600,21600"/>
@@ -3263,17 +3423,8 @@
                           <w:rFonts w:ascii="Roboto"/>
                           <w:color w:val="434343"/>
                         </w:rPr>
-                        <w:t xml:space="preserve">Custom </w:t>
+                        <w:t>Custom ListView</w:t>
                       </w:r>
-                      <w:proofErr w:type="spellStart"/>
-                      <w:r>
-                        <w:rPr>
-                          <w:rFonts w:ascii="Roboto"/>
-                          <w:color w:val="434343"/>
-                        </w:rPr>
-                        <w:t>ListView</w:t>
-                      </w:r>
-                      <w:proofErr w:type="spellEnd"/>
                     </w:p>
                   </w:txbxContent>
                 </v:textbox>
@@ -3405,7 +3556,7 @@
           </mc:Choice>
           <mc:Fallback>
             <w:pict>
-              <v:shape id="_x0000_s1048" style="position:absolute;margin-left:90pt;margin-top:125pt;width:31pt;height:14pt;z-index:251668480;visibility:visible;mso-wrap-style:square;mso-wrap-distance-left:12pt;mso-wrap-distance-top:12pt;mso-wrap-distance-right:12pt;mso-wrap-distance-bottom:12pt;mso-position-horizontal:absolute;mso-position-horizontal-relative:page;mso-position-vertical:absolute;mso-position-vertical-relative:page;v-text-anchor:top" coordsize="21600,21600" o:spt="100" o:gfxdata="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" mv:complextextbox="1" adj="-11796480,,5400" path="m0,0l21599,,21599,21600,,21600,,0xe" filled="f" stroked="f">
+              <v:shape id="_x0000_s1049" style="position:absolute;margin-left:90pt;margin-top:125pt;width:31pt;height:14pt;z-index:251668480;visibility:visible;mso-wrap-style:square;mso-wrap-distance-left:12pt;mso-wrap-distance-top:12pt;mso-wrap-distance-right:12pt;mso-wrap-distance-bottom:12pt;mso-position-horizontal:absolute;mso-position-horizontal-relative:page;mso-position-vertical:absolute;mso-position-vertical-relative:page;v-text-anchor:top" coordsize="21600,21600" o:spt="100" o:gfxdata="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" mv:complextextbox="1" adj="-11796480,,5400" path="m0,0l21599,,21599,21600,,21600,,0xe" filled="f" stroked="f">
                 <v:stroke joinstyle="miter"/>
                 <v:formulas/>
                 <v:path arrowok="t" o:extrusionok="f" o:connecttype="custom" o:connectlocs="196850,88900;196850,88900;196850,88900;196850,88900" o:connectangles="0,90,180,270" textboxrect="0,0,21600,21600"/>
@@ -3589,18 +3740,8 @@
                                 <w:color w:val="C0C0C0"/>
                                 <w:lang w:val="fr-FR"/>
                               </w:rPr>
-                              <w:t xml:space="preserve">Est. </w:t>
+                              <w:t>Est. Hours</w:t>
                             </w:r>
-                            <w:proofErr w:type="spellStart"/>
-                            <w:r>
-                              <w:rPr>
-                                <w:rFonts w:ascii="Roboto"/>
-                                <w:color w:val="C0C0C0"/>
-                                <w:lang w:val="fr-FR"/>
-                              </w:rPr>
-                              <w:t>Hours</w:t>
-                            </w:r>
-                            <w:proofErr w:type="spellEnd"/>
                           </w:p>
                           <w:p>
                             <w:pPr>
@@ -3639,7 +3780,7 @@
           </mc:Choice>
           <mc:Fallback>
             <w:pict>
-              <v:shape id="_x0000_s1049" style="position:absolute;margin-left:20pt;margin-top:1in;width:67pt;height:103pt;z-index:251669504;visibility:visible;mso-wrap-style:square;mso-wrap-distance-left:12pt;mso-wrap-distance-top:12pt;mso-wrap-distance-right:12pt;mso-wrap-distance-bottom:12pt;mso-position-horizontal:absolute;mso-position-horizontal-relative:page;mso-position-vertical:absolute;mso-position-vertical-relative:page;v-text-anchor:top" coordsize="21600,21600" o:spt="100" o:gfxdata="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" mv:complextextbox="1" adj="-11796480,,5400" path="m0,0l21600,,21600,21600,,21600,,0xe" filled="f" stroked="f">
+              <v:shape id="_x0000_s1050" style="position:absolute;margin-left:20pt;margin-top:1in;width:67pt;height:103pt;z-index:251669504;visibility:visible;mso-wrap-style:square;mso-wrap-distance-left:12pt;mso-wrap-distance-top:12pt;mso-wrap-distance-right:12pt;mso-wrap-distance-bottom:12pt;mso-position-horizontal:absolute;mso-position-horizontal-relative:page;mso-position-vertical:absolute;mso-position-vertical-relative:page;v-text-anchor:top" coordsize="21600,21600" o:spt="100" o:gfxdata="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" mv:complextextbox="1" adj="-11796480,,5400" path="m0,0l21600,,21600,21600,,21600,,0xe" filled="f" stroked="f">
                 <v:stroke joinstyle="miter"/>
                 <v:formulas/>
                 <v:path arrowok="t" o:extrusionok="f" o:connecttype="custom" o:connectlocs="425450,654050;425450,654050;425450,654050;425450,654050" o:connectangles="0,90,180,270" textboxrect="0,0,21600,21600"/>
@@ -3709,18 +3850,8 @@
                           <w:color w:val="C0C0C0"/>
                           <w:lang w:val="fr-FR"/>
                         </w:rPr>
-                        <w:t xml:space="preserve">Est. </w:t>
+                        <w:t>Est. Hours</w:t>
                       </w:r>
-                      <w:proofErr w:type="spellStart"/>
-                      <w:r>
-                        <w:rPr>
-                          <w:rFonts w:ascii="Roboto"/>
-                          <w:color w:val="C0C0C0"/>
-                          <w:lang w:val="fr-FR"/>
-                        </w:rPr>
-                        <w:t>Hours</w:t>
-                      </w:r>
-                      <w:proofErr w:type="spellEnd"/>
                     </w:p>
                     <w:p>
                       <w:pPr>
@@ -4218,7 +4349,7 @@
           </mc:Choice>
           <mc:Fallback>
             <w:pict>
-              <v:shape id="_x0000_s1050" style="position:absolute;margin-left:189pt;margin-top:125pt;width:28pt;height:14pt;z-index:251673600;visibility:visible;mso-wrap-style:square;mso-wrap-distance-left:12pt;mso-wrap-distance-top:12pt;mso-wrap-distance-right:12pt;mso-wrap-distance-bottom:12pt;mso-position-horizontal:absolute;mso-position-horizontal-relative:page;mso-position-vertical:absolute;mso-position-vertical-relative:page;v-text-anchor:top" coordsize="21600,21600" o:spt="100" o:gfxdata="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" mv:complextextbox="1" adj="-11796480,,5400" path="m0,0l21600,,21600,21600,,21600,,0xe" filled="f" stroked="f">
+              <v:shape id="_x0000_s1051" style="position:absolute;margin-left:189pt;margin-top:125pt;width:28pt;height:14pt;z-index:251673600;visibility:visible;mso-wrap-style:square;mso-wrap-distance-left:12pt;mso-wrap-distance-top:12pt;mso-wrap-distance-right:12pt;mso-wrap-distance-bottom:12pt;mso-position-horizontal:absolute;mso-position-horizontal-relative:page;mso-position-vertical:absolute;mso-position-vertical-relative:page;v-text-anchor:top" coordsize="21600,21600" o:spt="100" o:gfxdata="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" mv:complextextbox="1" adj="-11796480,,5400" path="m0,0l21600,,21600,21600,,21600,,0xe" filled="f" stroked="f">
                 <v:stroke joinstyle="miter"/>
                 <v:formulas/>
                 <v:path arrowok="t" o:extrusionok="f" o:connecttype="custom" o:connectlocs="177800,88900;177800,88900;177800,88900;177800,88900" o:connectangles="0,90,180,270" textboxrect="0,0,21600,21600"/>
@@ -4477,7 +4608,7 @@
           </mc:Choice>
           <mc:Fallback>
             <w:pict>
-              <v:shape id="_x0000_s1051" style="position:absolute;margin-left:142pt;margin-top:128pt;width:40pt;height:18pt;z-index:251675648;visibility:visible;mso-wrap-style:square;mso-wrap-distance-left:12pt;mso-wrap-distance-top:12pt;mso-wrap-distance-right:12pt;mso-wrap-distance-bottom:12pt;mso-position-horizontal:absolute;mso-position-horizontal-relative:page;mso-position-vertical:absolute;mso-position-vertical-relative:page;v-text-anchor:top" coordsize="21600,21600" o:spt="100" o:gfxdata="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" adj="-11796480,,5400" path="m0,0l21600,,21600,21600,,21600,,0xe" filled="f" stroked="f">
+              <v:shape id="_x0000_s1052" style="position:absolute;margin-left:142pt;margin-top:128pt;width:40pt;height:18pt;z-index:251675648;visibility:visible;mso-wrap-style:square;mso-wrap-distance-left:12pt;mso-wrap-distance-top:12pt;mso-wrap-distance-right:12pt;mso-wrap-distance-bottom:12pt;mso-position-horizontal:absolute;mso-position-horizontal-relative:page;mso-position-vertical:absolute;mso-position-vertical-relative:page;v-text-anchor:top" coordsize="21600,21600" o:spt="100" o:gfxdata="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" adj="-11796480,,5400" path="m0,0l21600,,21600,21600,,21600,,0xe" filled="f" stroked="f">
                 <v:stroke joinstyle="miter"/>
                 <v:formulas/>
                 <v:path arrowok="t" o:extrusionok="f" o:connecttype="custom" o:connectlocs="254000,114300;254000,114300;254000,114300;254000,114300" o:connectangles="0,90,180,270" textboxrect="0,0,21600,21600"/>
@@ -4716,7 +4847,7 @@
                                 <w:rFonts w:ascii="Roboto"/>
                                 <w:color w:val="434343"/>
                               </w:rPr>
-                              <w:t>DD/MM/YYYY</w:t>
+                              <w:t>12/17/2013</w:t>
                             </w:r>
                           </w:p>
                         </w:txbxContent>
@@ -4735,7 +4866,7 @@
           </mc:Choice>
           <mc:Fallback>
             <w:pict>
-              <v:shape id="_x0000_s1052" style="position:absolute;margin-left:91pt;margin-top:154pt;width:125pt;height:17pt;z-index:251677696;visibility:visible;mso-wrap-style:square;mso-wrap-distance-left:12pt;mso-wrap-distance-top:12pt;mso-wrap-distance-right:12pt;mso-wrap-distance-bottom:12pt;mso-position-horizontal:absolute;mso-position-horizontal-relative:page;mso-position-vertical:absolute;mso-position-vertical-relative:page;v-text-anchor:top" coordsize="21600,21600" o:spt="100" o:gfxdata="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" adj="-11796480,,5400" path="m0,0l21600,,21600,21600,,21600,,0xe" filled="f" stroked="f">
+              <v:shape id="_x0000_s1053" style="position:absolute;margin-left:91pt;margin-top:154pt;width:125pt;height:17pt;z-index:251677696;visibility:visible;mso-wrap-style:square;mso-wrap-distance-left:12pt;mso-wrap-distance-top:12pt;mso-wrap-distance-right:12pt;mso-wrap-distance-bottom:12pt;mso-position-horizontal:absolute;mso-position-horizontal-relative:page;mso-position-vertical:absolute;mso-position-vertical-relative:page;v-text-anchor:top" coordsize="21600,21600" o:spt="100" o:gfxdata="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" adj="-11796480,,5400" path="m0,0l21600,,21600,21600,,21600,,0xe" filled="f" stroked="f">
                 <v:stroke joinstyle="miter"/>
                 <v:formulas/>
                 <v:path arrowok="t" o:extrusionok="f" o:connecttype="custom" o:connectlocs="793750,107950;793750,107950;793750,107950;793750,107950" o:connectangles="0,90,180,270" textboxrect="0,0,21600,21600"/>
@@ -4750,7 +4881,7 @@
                           <w:rFonts w:ascii="Roboto"/>
                           <w:color w:val="434343"/>
                         </w:rPr>
-                        <w:t>DD/MM/YYYY</w:t>
+                        <w:t>12/17/2013</w:t>
                       </w:r>
                     </w:p>
                   </w:txbxContent>
@@ -5183,7 +5314,7 @@
           </mc:Choice>
           <mc:Fallback>
             <w:pict>
-              <v:shape id="_x0000_s1053" style="position:absolute;margin-left:244pt;margin-top:198pt;width:183pt;height:22pt;z-index:251698176;visibility:visible;mso-wrap-style:square;mso-wrap-distance-left:12pt;mso-wrap-distance-top:12pt;mso-wrap-distance-right:12pt;mso-wrap-distance-bottom:12pt;mso-position-horizontal:absolute;mso-position-horizontal-relative:page;mso-position-vertical:absolute;mso-position-vertical-relative:page;v-text-anchor:top" coordsize="21600,21600" o:spt="100" o:gfxdata="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" adj="-11796480,,5400" path="m0,0l21599,,21599,21599,,21599,,0xe" filled="f" stroked="f">
+              <v:shape id="_x0000_s1054" style="position:absolute;margin-left:244pt;margin-top:198pt;width:183pt;height:22pt;z-index:251698176;visibility:visible;mso-wrap-style:square;mso-wrap-distance-left:12pt;mso-wrap-distance-top:12pt;mso-wrap-distance-right:12pt;mso-wrap-distance-bottom:12pt;mso-position-horizontal:absolute;mso-position-horizontal-relative:page;mso-position-vertical:absolute;mso-position-vertical-relative:page;v-text-anchor:top" coordsize="21600,21600" o:spt="100" o:gfxdata="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" adj="-11796480,,5400" path="m0,0l21599,,21599,21599,,21599,,0xe" filled="f" stroked="f">
                 <v:stroke joinstyle="miter"/>
                 <v:formulas/>
                 <v:path arrowok="t" o:extrusionok="f" o:connecttype="custom" o:connectlocs="1162050,139700;1162050,139700;1162050,139700;1162050,139700" o:connectangles="0,90,180,270" textboxrect="0,0,21600,21600"/>
@@ -5619,18 +5750,18 @@
           </mc:Choice>
           <mc:Fallback>
             <w:pict>
-              <v:group id="_x0000_s1054" style="position:absolute;margin-left:13.1pt;margin-top:418pt;width:442.8pt;height:169.05pt;z-index:251700224;mso-wrap-distance-left:12pt;mso-wrap-distance-top:12pt;mso-wrap-distance-right:12pt;mso-wrap-distance-bottom:12pt;mso-position-horizontal-relative:page;mso-position-vertical-relative:page" coordsize="5623273,2146687" o:gfxdata="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">
-                <v:shape id="Shape 1073741880" o:spid="_x0000_s1055" style="position:absolute;left:35273;top:13087;width:5588001;height:2133601;visibility:visible;mso-wrap-style:square;v-text-anchor:top" coordsize="21600,21600" o:gfxdata="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" path="m0,0l21599,,21599,21599,,21599,,0xe" fillcolor="#d6d6d6" strokeweight="1pt">
+              <v:group id="_x0000_s1055" style="position:absolute;margin-left:13.1pt;margin-top:418pt;width:442.8pt;height:169.05pt;z-index:251700224;mso-wrap-distance-left:12pt;mso-wrap-distance-top:12pt;mso-wrap-distance-right:12pt;mso-wrap-distance-bottom:12pt;mso-position-horizontal-relative:page;mso-position-vertical-relative:page" coordsize="5623273,2146687" o:gfxdata="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">
+                <v:shape id="Shape 1073741880" o:spid="_x0000_s1056" style="position:absolute;left:35273;top:13087;width:5588001;height:2133601;visibility:visible;mso-wrap-style:square;v-text-anchor:top" coordsize="21600,21600" o:gfxdata="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" path="m0,0l21599,,21599,21599,,21599,,0xe" fillcolor="#d6d6d6" strokeweight="1pt">
                   <v:stroke opacity="0" miterlimit="4" joinstyle="miter"/>
                   <v:path arrowok="t" o:extrusionok="f" o:connecttype="custom" o:connectlocs="2794001,1066801;2794001,1066801;2794001,1066801;2794001,1066801" o:connectangles="0,90,180,270"/>
                 </v:shape>
-                <v:shape id="Shape 1073741881" o:spid="_x0000_s1056" style="position:absolute;width:5588000;height:2108200;visibility:visible;mso-wrap-style:square;v-text-anchor:top" coordsize="21600,21600" o:gfxdata="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" path="m0,0l21599,,21599,21600,,21600,,0xe" stroked="f">
+                <v:shape id="Shape 1073741881" o:spid="_x0000_s1057" style="position:absolute;width:5588000;height:2108200;visibility:visible;mso-wrap-style:square;v-text-anchor:top" coordsize="21600,21600" o:gfxdata="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" path="m0,0l21599,,21599,21600,,21600,,0xe" stroked="f">
                   <v:path arrowok="t" o:extrusionok="f" o:connecttype="custom" o:connectlocs="2794000,1054100;2794000,1054100;2794000,1054100;2794000,1054100" o:connectangles="0,90,180,270"/>
                 </v:shape>
-                <v:line id="Shape 1073741882" o:spid="_x0000_s1057" style="position:absolute;flip:y;visibility:visible;mso-wrap-style:square" from="23986,1745938" to="5514395,1782352" o:connectortype="straight" o:gfxdata="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" strokecolor="#d6d6d6" strokeweight="2pt">
+                <v:line id="Shape 1073741882" o:spid="_x0000_s1058" style="position:absolute;flip:y;visibility:visible;mso-wrap-style:square" from="23986,1745938" to="5514395,1782352" o:connectortype="straight" o:gfxdata="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" strokecolor="#d6d6d6" strokeweight="2pt">
                   <v:stroke miterlimit="4" joinstyle="miter" endcap="round"/>
                 </v:line>
-                <v:shape id="Shape 1073741883" o:spid="_x0000_s1058" style="position:absolute;left:74786;top:1866900;width:2755901;height:254000;visibility:visible;mso-wrap-style:square;v-text-anchor:top" coordsize="21600,21600" o:spt="100" o:gfxdata="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" adj="-11796480,,5400" path="m0,0l21599,,21599,21600,,21600,,0xe" filled="f" stroked="f">
+                <v:shape id="Shape 1073741883" o:spid="_x0000_s1059" style="position:absolute;left:74786;top:1866900;width:2755901;height:254000;visibility:visible;mso-wrap-style:square;v-text-anchor:top" coordsize="21600,21600" o:spt="100" o:gfxdata="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" adj="-11796480,,5400" path="m0,0l21599,,21599,21600,,21600,,0xe" filled="f" stroked="f">
                   <v:stroke joinstyle="miter"/>
                   <v:formulas/>
                   <v:path arrowok="t" o:extrusionok="f" o:connecttype="custom" o:connectlocs="1377951,127000;1377951,127000;1377951,127000;1377951,127000" o:connectangles="0,90,180,270" textboxrect="0,0,21600,21600"/>
@@ -5651,7 +5782,7 @@
                     </w:txbxContent>
                   </v:textbox>
                 </v:shape>
-                <v:shape id="droppedImage.pdf" o:spid="_x0000_s1059" type="#_x0000_t75" style="position:absolute;left:5276343;top:1803400;width:272144;height:254001;visibility:visible;mso-wrap-style:square" o:gfxdata="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">
+                <v:shape id="droppedImage.pdf" o:spid="_x0000_s1060" type="#_x0000_t75" style="position:absolute;left:5276343;top:1803400;width:272144;height:254001;visibility:visible;mso-wrap-style:square" o:gfxdata="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">
                   <v:imagedata r:id="rId13" o:title=""/>
                 </v:shape>
                 <w10:wrap anchorx="page" anchory="page"/>
@@ -5758,7 +5889,7 @@
                                 <w:rFonts w:ascii="Roboto"/>
                                 <w:color w:val="434343"/>
                               </w:rPr>
-                              <w:t>Type to enter text</w:t>
+                              <w:t>Creating the SQLite database was the easiest part. The main problem was displaying the images, and creating the custom list view. I had an issue with getting the ID of each item, which had caused issues to the delete function. All issues were resolved.</w:t>
                             </w:r>
                           </w:p>
                         </w:txbxContent>
@@ -5777,7 +5908,7 @@
           </mc:Choice>
           <mc:Fallback>
             <w:pict>
-              <v:shape id="_x0000_s1060" style="position:absolute;margin-left:18pt;margin-top:423pt;width:430pt;height:126pt;z-index:251701248;visibility:visible;mso-wrap-style:square;mso-wrap-distance-left:12pt;mso-wrap-distance-top:12pt;mso-wrap-distance-right:12pt;mso-wrap-distance-bottom:12pt;mso-position-horizontal:absolute;mso-position-horizontal-relative:page;mso-position-vertical:absolute;mso-position-vertical-relative:page;v-text-anchor:top" coordsize="21600,21600" o:spt="100" o:gfxdata="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" adj="-11796480,,5400" path="m0,0l21600,,21600,21600,,21600,,0xe" filled="f" stroked="f">
+              <v:shape id="_x0000_s1061" style="position:absolute;margin-left:18pt;margin-top:423pt;width:430pt;height:126pt;z-index:251701248;visibility:visible;mso-wrap-style:square;mso-wrap-distance-left:12pt;mso-wrap-distance-top:12pt;mso-wrap-distance-right:12pt;mso-wrap-distance-bottom:12pt;mso-position-horizontal:absolute;mso-position-horizontal-relative:page;mso-position-vertical:absolute;mso-position-vertical-relative:page;v-text-anchor:top" coordsize="21600,21600" o:spt="100" o:gfxdata="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" adj="-11796480,,5400" path="m0,0l21600,,21600,21600,,21600,,0xe" filled="f" stroked="f">
                 <v:stroke joinstyle="miter"/>
                 <v:formulas/>
                 <v:path arrowok="t" o:extrusionok="f" o:connecttype="custom" o:connectlocs="2730500,800100;2730500,800100;2730500,800100;2730500,800100" o:connectangles="0,90,180,270" textboxrect="0,0,21600,21600"/>
@@ -5792,7 +5923,7 @@
                           <w:rFonts w:ascii="Roboto"/>
                           <w:color w:val="434343"/>
                         </w:rPr>
-                        <w:t>Type to enter text</w:t>
+                        <w:t>Creating the SQLite database was the easiest part. The main problem was displaying the images, and creating the custom list view. I had an issue with getting the ID of each item, which had caused issues to the delete function. All issues were resolved.</w:t>
                       </w:r>
                     </w:p>
                   </w:txbxContent>
@@ -5805,8 +5936,6 @@
       </w:r>
     </w:p>
     <w:sectPr>
-      <w:headerReference w:type="default" r:id="rId14"/>
-      <w:footerReference w:type="default" r:id="rId15"/>
       <w:pgSz w:w="15840" w:h="12240" w:orient="landscape"/>
       <w:pgMar w:top="1440" w:right="1440" w:bottom="1440" w:left="1440" w:header="720" w:footer="864" w:gutter="0"/>
       <w:cols w:space="720"/>
@@ -5834,16 +5963,6 @@
 </w:endnotes>
 </file>
 
-<file path=word/footer1.xml><?xml version="1.0" encoding="utf-8"?>
-<w:ftr xmlns:wpc="http://schemas.microsoft.com/office/word/2010/wordprocessingCanvas" xmlns:mo="http://schemas.microsoft.com/office/mac/office/2008/main" xmlns:mc="http://schemas.openxmlformats.org/markup-compatibility/2006" xmlns:mv="urn:schemas-microsoft-com:mac:vml" xmlns:o="urn:schemas-microsoft-com:office:office" xmlns:r="http://schemas.openxmlformats.org/officeDocument/2006/relationships" xmlns:m="http://schemas.openxmlformats.org/officeDocument/2006/math" xmlns:v="urn:schemas-microsoft-com:vml" xmlns:wp14="http://schemas.microsoft.com/office/word/2010/wordprocessingDrawing" xmlns:wp="http://schemas.openxmlformats.org/drawingml/2006/wordprocessingDrawing" xmlns:w10="urn:schemas-microsoft-com:office:word" xmlns:w="http://schemas.openxmlformats.org/wordprocessingml/2006/main" xmlns:w14="http://schemas.microsoft.com/office/word/2010/wordml" xmlns:wpg="http://schemas.microsoft.com/office/word/2010/wordprocessingGroup" xmlns:wpi="http://schemas.microsoft.com/office/word/2010/wordprocessingInk" xmlns:wne="http://schemas.microsoft.com/office/word/2006/wordml" xmlns:wps="http://schemas.microsoft.com/office/word/2010/wordprocessingShape" mc:Ignorable="w14 wp14">
-  <w:p>
-    <w:pPr>
-      <w:pStyle w:val="HeaderFooter"/>
-    </w:pPr>
-  </w:p>
-</w:ftr>
-</file>
-
 <file path=word/footnotes.xml><?xml version="1.0" encoding="utf-8"?>
 <w:footnotes xmlns:wpc="http://schemas.microsoft.com/office/word/2010/wordprocessingCanvas" xmlns:mo="http://schemas.microsoft.com/office/mac/office/2008/main" xmlns:mc="http://schemas.openxmlformats.org/markup-compatibility/2006" xmlns:mv="urn:schemas-microsoft-com:mac:vml" xmlns:o="urn:schemas-microsoft-com:office:office" xmlns:r="http://schemas.openxmlformats.org/officeDocument/2006/relationships" xmlns:m="http://schemas.openxmlformats.org/officeDocument/2006/math" xmlns:v="urn:schemas-microsoft-com:vml" xmlns:wp14="http://schemas.microsoft.com/office/word/2010/wordprocessingDrawing" xmlns:wp="http://schemas.openxmlformats.org/drawingml/2006/wordprocessingDrawing" xmlns:w10="urn:schemas-microsoft-com:office:word" xmlns:w="http://schemas.openxmlformats.org/wordprocessingml/2006/main" xmlns:w14="http://schemas.microsoft.com/office/word/2010/wordml" xmlns:wpg="http://schemas.microsoft.com/office/word/2010/wordprocessingGroup" xmlns:wpi="http://schemas.microsoft.com/office/word/2010/wordprocessingInk" xmlns:wne="http://schemas.microsoft.com/office/word/2006/wordml" xmlns:wps="http://schemas.microsoft.com/office/word/2010/wordprocessingShape" mc:Ignorable="w14 wp14">
   <w:footnote w:type="separator" w:id="-1">
@@ -5861,16 +5980,6 @@
     </w:p>
   </w:footnote>
 </w:footnotes>
-</file>
-
-<file path=word/header1.xml><?xml version="1.0" encoding="utf-8"?>
-<w:hdr xmlns:wpc="http://schemas.microsoft.com/office/word/2010/wordprocessingCanvas" xmlns:mo="http://schemas.microsoft.com/office/mac/office/2008/main" xmlns:mc="http://schemas.openxmlformats.org/markup-compatibility/2006" xmlns:mv="urn:schemas-microsoft-com:mac:vml" xmlns:o="urn:schemas-microsoft-com:office:office" xmlns:r="http://schemas.openxmlformats.org/officeDocument/2006/relationships" xmlns:m="http://schemas.openxmlformats.org/officeDocument/2006/math" xmlns:v="urn:schemas-microsoft-com:vml" xmlns:wp14="http://schemas.microsoft.com/office/word/2010/wordprocessingDrawing" xmlns:wp="http://schemas.openxmlformats.org/drawingml/2006/wordprocessingDrawing" xmlns:w10="urn:schemas-microsoft-com:office:word" xmlns:w="http://schemas.openxmlformats.org/wordprocessingml/2006/main" xmlns:w14="http://schemas.microsoft.com/office/word/2010/wordml" xmlns:wpg="http://schemas.microsoft.com/office/word/2010/wordprocessingGroup" xmlns:wpi="http://schemas.microsoft.com/office/word/2010/wordprocessingInk" xmlns:wne="http://schemas.microsoft.com/office/word/2006/wordml" xmlns:wps="http://schemas.microsoft.com/office/word/2010/wordprocessingShape" mc:Ignorable="w14 wp14">
-  <w:p>
-    <w:pPr>
-      <w:pStyle w:val="HeaderFooter"/>
-    </w:pPr>
-  </w:p>
-</w:hdr>
 </file>
 
 <file path=word/styles.xml><?xml version="1.0" encoding="utf-8"?>

</xml_diff>